<commit_message>
some english paper work
</commit_message>
<xml_diff>
--- a/20-21/English/Persuasive/Preliminary_Outline_2021.docx
+++ b/20-21/English/Persuasive/Preliminary_Outline_2021.docx
@@ -65,15 +65,7 @@
         <w:t>Purpose</w:t>
       </w:r>
       <w:r>
-        <w:t xml:space="preserve">: The purpose of a preliminary outline is to ensure that you have conducted </w:t>
-      </w:r>
-      <w:proofErr w:type="gramStart"/>
-      <w:r>
-        <w:t>all of</w:t>
-      </w:r>
-      <w:proofErr w:type="gramEnd"/>
-      <w:r>
-        <w:t xml:space="preserve"> the research you need to do BEFORE you start writing your paper.  That way, if there are holes, you can go back and research some more.  </w:t>
+        <w:t xml:space="preserve">: The purpose of a preliminary outline is to ensure that you have conducted all of the research you need to do BEFORE you start writing your paper.  That way, if there are holes, you can go back and research some more.  </w:t>
       </w:r>
     </w:p>
     <w:p>
@@ -163,15 +155,7 @@
         <w:t>.</w:t>
       </w:r>
       <w:r>
-        <w:t xml:space="preserve">  </w:t>
-      </w:r>
-      <w:proofErr w:type="gramStart"/>
-      <w:r>
-        <w:t>Don’t</w:t>
-      </w:r>
-      <w:proofErr w:type="gramEnd"/>
-      <w:r>
-        <w:t xml:space="preserve"> forget to </w:t>
+        <w:t xml:space="preserve">  Don’t forget to </w:t>
       </w:r>
       <w:r>
         <w:rPr>
@@ -218,18 +202,13 @@
               <w:sdtEndPr/>
               <w:sdtContent>
                 <w:r>
-                  <w:t xml:space="preserve">Erich Maria Remarque in "All Quiet on the Western Front" highlights that war is a machine that destroys </w:t>
-                </w:r>
-                <w:proofErr w:type="gramStart"/>
-                <w:r>
-                  <w:t xml:space="preserve">the </w:t>
+                  <w:t xml:space="preserve">Erich Maria Remarque in "All Quiet on the Western Front" highlights that war is a machine that destroys the </w:t>
                 </w:r>
                 <w:r>
                   <w:t>all</w:t>
                 </w:r>
-                <w:proofErr w:type="gramEnd"/>
-                <w:r>
-                  <w:t xml:space="preserve"> involved through plot setting,</w:t>
+                <w:r>
+                  <w:t xml:space="preserve"> involved through setting,</w:t>
                 </w:r>
                 <w:r>
                   <w:t xml:space="preserve"> character, and conflict</w:t>
@@ -502,6 +481,7 @@
                 </w:placeholder>
                 <w:text/>
               </w:sdtPr>
+              <w:sdtEndPr/>
               <w:sdtContent>
                 <w:r>
                   <w:t>If you jumped in here again, I would not do it, if you would be sensible too. But you were only an idea to me before, an abstraction that lived in my mind and called forth its appropriate response. It was that abstraction I stabbed. But now, for the first time, I see you are a man like me.” (9)</w:t>
@@ -570,6 +550,7 @@
               </w:placeholder>
               <w:text/>
             </w:sdtPr>
+            <w:sdtEndPr/>
             <w:sdtContent>
               <w:p>
                 <w:r>
@@ -608,6 +589,7 @@
               </w:placeholder>
               <w:text/>
             </w:sdtPr>
+            <w:sdtEndPr/>
             <w:sdtContent>
               <w:p>
                 <w:r>
@@ -648,13 +630,11 @@
               </w:placeholder>
               <w:text/>
             </w:sdtPr>
+            <w:sdtEndPr/>
             <w:sdtContent>
               <w:p>
                 <w:r>
-                  <w:t>“Rapid changes of scene take the reader to the front—sheltering from shell-fire in a cemetery, under gas attack, behind the lines—on leave to a Germany that cannot conceive of life at the front, into contact with Russian POWs, and to the hospital, where the consequences of war are among the severest and clearest.” ("All Quiet on the Western Front." Novels for Students</w:t>
-                </w:r>
-                <w:r>
-                  <w:t>)</w:t>
+                  <w:t>“Rapid changes of scene take the reader to the front—sheltering from shell-fire in a cemetery, under gas attack, behind the lines—on leave to a Germany that cannot conceive of life at the front, into contact with Russian POWs, and to the hospital, where the consequences of war are among the severest and clearest.” ("All Quiet on the Western Front." Novels for Students)</w:t>
                 </w:r>
               </w:p>
             </w:sdtContent>
@@ -678,46 +658,20 @@
               </w:placeholder>
               <w:text/>
             </w:sdtPr>
+            <w:sdtEndPr/>
             <w:sdtContent>
               <w:p>
                 <w:r>
                   <w:t>“</w:t>
                 </w:r>
                 <w:r>
-                  <w:t xml:space="preserve">Often </w:t>
-                </w:r>
-                <w:proofErr w:type="spellStart"/>
-                <w:r>
-                  <w:t>Bäumer</w:t>
-                </w:r>
-                <w:proofErr w:type="spellEnd"/>
-                <w:r>
-                  <w:t xml:space="preserve"> himself is unable to think things through because, since he is </w:t>
-                </w:r>
-                <w:proofErr w:type="gramStart"/>
-                <w:r>
-                  <w:t>actually in</w:t>
-                </w:r>
-                <w:proofErr w:type="gramEnd"/>
-                <w:r>
-                  <w:t xml:space="preserve"> the war, those conclusions would lead to madness. For the time being he is forced to cling to the circular statement that “war is war”; sometimes, however, </w:t>
-                </w:r>
-                <w:proofErr w:type="spellStart"/>
-                <w:r>
-                  <w:t>Bäumer</w:t>
-                </w:r>
-                <w:proofErr w:type="spellEnd"/>
-                <w:r>
-                  <w:t xml:space="preserve"> decides consciously to store up ideas for later</w:t>
+                  <w:t>Often Bäumer himself is unable to think things through because, since he is actually in the war, those conclusions would lead to madness. For the time being he is forced to cling to the circular statement that “war is war”; sometimes, however, Bäumer decides consciously to store up ideas for later</w:t>
                 </w:r>
                 <w:r>
                   <w:t>”</w:t>
                 </w:r>
                 <w:r>
-                  <w:t xml:space="preserve"> </w:t>
-                </w:r>
-                <w:r>
-                  <w:t>(Murdoch)</w:t>
+                  <w:t xml:space="preserve"> (Murdoch)</w:t>
                 </w:r>
               </w:p>
             </w:sdtContent>
@@ -741,6 +695,7 @@
               </w:placeholder>
               <w:text/>
             </w:sdtPr>
+            <w:sdtEndPr/>
             <w:sdtContent>
               <w:p>
                 <w:r>
@@ -749,11 +704,9 @@
                 <w:r>
                   <w:t>(</w:t>
                 </w:r>
-                <w:proofErr w:type="spellStart"/>
                 <w:r>
                   <w:t>Eksteins</w:t>
                 </w:r>
-                <w:proofErr w:type="spellEnd"/>
                 <w:r>
                   <w:t>)</w:t>
                 </w:r>
@@ -781,33 +734,18 @@
               </w:placeholder>
               <w:text/>
             </w:sdtPr>
+            <w:sdtEndPr/>
             <w:sdtContent>
               <w:p>
                 <w:r>
                   <w:t>“</w:t>
                 </w:r>
                 <w:r>
-                  <w:t xml:space="preserve">Remarque sets All Quiet on the Western Front during the last two years of the war. Germany's strength wanes while that of the </w:t>
-                </w:r>
-                <w:proofErr w:type="spellStart"/>
-                <w:r>
-                  <w:t>Allieds</w:t>
-                </w:r>
-                <w:proofErr w:type="spellEnd"/>
-                <w:r>
-                  <w:t xml:space="preserve"> grows from the American entry into the war in 1917. The location Remarque gives his story is the Western Front, along the German lines in France. However, although </w:t>
+                  <w:t xml:space="preserve">Remarque sets All Quiet on the Western Front during the last two years of the war. Germany's strength wanes while that of the Allieds grows from the American entry into the war in 1917. The location Remarque gives his story is the Western Front, along the German lines in France. However, although </w:t>
                 </w:r>
                 <w:r>
                   <w:lastRenderedPageBreak/>
-                  <w:t xml:space="preserve">Remarque's story is that of a German soldier, his descriptions of the trenches and of the </w:t>
-                </w:r>
-                <w:proofErr w:type="gramStart"/>
-                <w:r>
-                  <w:t>battles</w:t>
-                </w:r>
-                <w:proofErr w:type="gramEnd"/>
-                <w:r>
-                  <w:t xml:space="preserve"> cross national boundaries. The tense, claustrophobic hours in the trenches waiting for the battle to begin; the huge rats stealing food from the soldiers; the corpses lying mutilated on the battlefield; the daily horrors of war taking on an air of normalcy</w:t>
+                  <w:t>Remarque's story is that of a German soldier, his descriptions of the trenches and of the battles cross national boundaries. The tense, claustrophobic hours in the trenches waiting for the battle to begin; the huge rats stealing food from the soldiers; the corpses lying mutilated on the battlefield; the daily horrors of war taking on an air of normalcy</w:t>
                 </w:r>
                 <w:r>
                   <w:t>” ()</w:t>
@@ -835,49 +773,18 @@
               </w:placeholder>
               <w:text/>
             </w:sdtPr>
+            <w:sdtEndPr/>
             <w:sdtContent>
               <w:p>
                 <w:r>
-                  <w:t xml:space="preserve">“He accused a mechanistic civilization of destroying humane values, </w:t>
-                </w:r>
-                <w:proofErr w:type="spellStart"/>
-                <w:r>
-                  <w:t>ofnegating</w:t>
-                </w:r>
-                <w:proofErr w:type="spellEnd"/>
-                <w:r>
-                  <w:t xml:space="preserve"> charity, love, humor, beauty, and individuality. Yet Remarque offered no alternatives. The characters of his </w:t>
-                </w:r>
-                <w:proofErr w:type="spellStart"/>
-                <w:r>
-                  <w:t>generazione</w:t>
-                </w:r>
-                <w:proofErr w:type="spellEnd"/>
-                <w:r>
-                  <w:t xml:space="preserve"> </w:t>
-                </w:r>
-                <w:proofErr w:type="spellStart"/>
-                <w:r>
-                  <w:t>bruciata</w:t>
-                </w:r>
-                <w:proofErr w:type="spellEnd"/>
-                <w:r>
-                  <w:t xml:space="preserve"> – the Italian notion of a “burned generation” is apt – </w:t>
+                  <w:t xml:space="preserve">“He accused a mechanistic civilization of destroying humane values, ofnegating charity, love, humor, beauty, and individuality. Yet Remarque offered no alternatives. The characters of his generazione bruciata – the Italian notion of a “burned generation” is apt – </w:t>
                 </w:r>
                 <w:r>
                   <w:lastRenderedPageBreak/>
                   <w:t>do not act; they are merely victims.”</w:t>
                 </w:r>
                 <w:r>
-                  <w:t xml:space="preserve"> (</w:t>
-                </w:r>
-                <w:proofErr w:type="spellStart"/>
-                <w:r>
-                  <w:t>Eksteins</w:t>
-                </w:r>
-                <w:proofErr w:type="spellEnd"/>
-                <w:r>
-                  <w:t>)</w:t>
+                  <w:t xml:space="preserve"> (Eksteins)</w:t>
                 </w:r>
               </w:p>
             </w:sdtContent>
@@ -902,6 +809,7 @@
               </w:placeholder>
               <w:text/>
             </w:sdtPr>
+            <w:sdtEndPr/>
             <w:sdtContent>
               <w:p>
                 <w:r>
@@ -1907,6 +1815,7 @@
     <w:rsid w:val="0023707B"/>
     <w:rsid w:val="00252C3F"/>
     <w:rsid w:val="002A4777"/>
+    <w:rsid w:val="00597B71"/>
     <w:rsid w:val="00834685"/>
     <w:rsid w:val="00AA1BDA"/>
     <w:rsid w:val="00BE46CB"/>

</xml_diff>